<commit_message>
Correções nos artefatos da entrega parcial
</commit_message>
<xml_diff>
--- a/planejamento/Gli_plano_iteracao_elaboracao1.docx
+++ b/planejamento/Gli_plano_iteracao_elaboracao1.docx
@@ -1,6 +1,6 @@
 
 <file path=word/document.xml><?xml version="1.0" encoding="utf-8"?>
-<w:document xmlns:wpc="http://schemas.microsoft.com/office/word/2010/wordprocessingCanvas" xmlns:cx="http://schemas.microsoft.com/office/drawing/2014/chartex" xmlns:mc="http://schemas.openxmlformats.org/markup-compatibility/2006" xmlns:o="urn:schemas-microsoft-com:office:office" xmlns:r="http://schemas.openxmlformats.org/officeDocument/2006/relationships" xmlns:m="http://schemas.openxmlformats.org/officeDocument/2006/math" xmlns:v="urn:schemas-microsoft-com:vml" xmlns:wp14="http://schemas.microsoft.com/office/word/2010/wordprocessingDrawing" xmlns:wp="http://schemas.openxmlformats.org/drawingml/2006/wordprocessingDrawing" xmlns:w10="urn:schemas-microsoft-com:office:word" xmlns:w="http://schemas.openxmlformats.org/wordprocessingml/2006/main" xmlns:w14="http://schemas.microsoft.com/office/word/2010/wordml" xmlns:w15="http://schemas.microsoft.com/office/word/2012/wordml" xmlns:w16se="http://schemas.microsoft.com/office/word/2015/wordml/symex" xmlns:wpg="http://schemas.microsoft.com/office/word/2010/wordprocessingGroup" xmlns:wpi="http://schemas.microsoft.com/office/word/2010/wordprocessingInk" xmlns:wne="http://schemas.microsoft.com/office/word/2006/wordml" xmlns:wps="http://schemas.microsoft.com/office/word/2010/wordprocessingShape" mc:Ignorable="w14 w15 w16se wp14">
+<w:document xmlns:wpc="http://schemas.microsoft.com/office/word/2010/wordprocessingCanvas" xmlns:mc="http://schemas.openxmlformats.org/markup-compatibility/2006" xmlns:o="urn:schemas-microsoft-com:office:office" xmlns:r="http://schemas.openxmlformats.org/officeDocument/2006/relationships" xmlns:m="http://schemas.openxmlformats.org/officeDocument/2006/math" xmlns:v="urn:schemas-microsoft-com:vml" xmlns:wp14="http://schemas.microsoft.com/office/word/2010/wordprocessingDrawing" xmlns:wp="http://schemas.openxmlformats.org/drawingml/2006/wordprocessingDrawing" xmlns:w10="urn:schemas-microsoft-com:office:word" xmlns:w="http://schemas.openxmlformats.org/wordprocessingml/2006/main" xmlns:w14="http://schemas.microsoft.com/office/word/2010/wordml" xmlns:w15="http://schemas.microsoft.com/office/word/2012/wordml" xmlns:wpg="http://schemas.microsoft.com/office/word/2010/wordprocessingGroup" xmlns:wpi="http://schemas.microsoft.com/office/word/2010/wordprocessingInk" xmlns:wne="http://schemas.microsoft.com/office/word/2006/wordml" xmlns:wps="http://schemas.microsoft.com/office/word/2010/wordprocessingShape" mc:Ignorable="w14 w15 wp14">
   <w:body>
     <w:p>
       <w:pPr>
@@ -31,8 +31,6 @@
         </w:rPr>
         <w:t>Plano de Iteração</w:t>
       </w:r>
-      <w:bookmarkStart w:id="0" w:name="_GoBack"/>
-      <w:bookmarkEnd w:id="0"/>
     </w:p>
     <w:p>
       <w:pPr>
@@ -98,7 +96,7 @@
                 <w:lang w:val="pt-BR"/>
               </w:rPr>
             </w:pPr>
-            <w:bookmarkStart w:id="1" w:name="OLE_LINK1"/>
+            <w:bookmarkStart w:id="0" w:name="OLE_LINK1"/>
             <w:r>
               <w:rPr>
                 <w:rFonts w:ascii="Arial" w:hAnsi="Arial" w:cs="Arial"/>
@@ -216,7 +214,13 @@
               <w:rPr>
                 <w:lang w:val="pt-BR"/>
               </w:rPr>
-              <w:t>28/10</w:t>
+              <w:t>21</w:t>
+            </w:r>
+            <w:r>
+              <w:rPr>
+                <w:lang w:val="pt-BR"/>
+              </w:rPr>
+              <w:t>/10</w:t>
             </w:r>
             <w:r>
               <w:rPr>
@@ -298,7 +302,7 @@
               <w:rPr>
                 <w:lang w:val="pt-BR"/>
               </w:rPr>
-              <w:t>04/10</w:t>
+              <w:t>04/11</w:t>
             </w:r>
             <w:r>
               <w:rPr>
@@ -418,7 +422,7 @@
           </w:p>
         </w:tc>
       </w:tr>
-      <w:bookmarkEnd w:id="1"/>
+      <w:bookmarkEnd w:id="0"/>
     </w:tbl>
     <w:p>
       <w:pPr>
@@ -456,26 +460,10 @@
     <w:p>
       <w:pPr>
         <w:pStyle w:val="PargrafodaLista"/>
-        <w:numPr>
-          <w:ilvl w:val="0"/>
-          <w:numId w:val="39"/>
-        </w:numPr>
         <w:rPr>
           <w:lang w:val="pt-BR"/>
         </w:rPr>
       </w:pPr>
-      <w:r>
-        <w:rPr>
-          <w:lang w:val="pt-BR"/>
-        </w:rPr>
-        <w:t>Atualizar</w:t>
-      </w:r>
-      <w:r>
-        <w:rPr>
-          <w:lang w:val="pt-BR"/>
-        </w:rPr>
-        <w:t xml:space="preserve"> plano de projeto</w:t>
-      </w:r>
     </w:p>
     <w:p>
       <w:pPr>
@@ -560,8 +548,8 @@
         <w:gridCol w:w="1714"/>
         <w:gridCol w:w="851"/>
         <w:gridCol w:w="850"/>
-        <w:gridCol w:w="1173"/>
-        <w:gridCol w:w="1237"/>
+        <w:gridCol w:w="1258"/>
+        <w:gridCol w:w="1152"/>
         <w:gridCol w:w="851"/>
         <w:gridCol w:w="1116"/>
         <w:gridCol w:w="726"/>
@@ -662,7 +650,7 @@
         </w:tc>
         <w:tc>
           <w:tcPr>
-            <w:tcW w:w="1173" w:type="dxa"/>
+            <w:tcW w:w="1258" w:type="dxa"/>
             <w:shd w:val="clear" w:color="auto" w:fill="D9D9D9"/>
           </w:tcPr>
           <w:p>
@@ -691,7 +679,7 @@
         </w:tc>
         <w:tc>
           <w:tcPr>
-            <w:tcW w:w="1237" w:type="dxa"/>
+            <w:tcW w:w="1152" w:type="dxa"/>
             <w:shd w:val="clear" w:color="auto" w:fill="D9D9D9"/>
           </w:tcPr>
           <w:p>
@@ -916,7 +904,7 @@
         </w:tc>
         <w:tc>
           <w:tcPr>
-            <w:tcW w:w="1173" w:type="dxa"/>
+            <w:tcW w:w="1258" w:type="dxa"/>
             <w:noWrap/>
           </w:tcPr>
           <w:p>
@@ -936,7 +924,7 @@
         </w:tc>
         <w:tc>
           <w:tcPr>
-            <w:tcW w:w="1237" w:type="dxa"/>
+            <w:tcW w:w="1152" w:type="dxa"/>
             <w:noWrap/>
             <w:vAlign w:val="bottom"/>
           </w:tcPr>
@@ -1135,7 +1123,7 @@
         </w:tc>
         <w:tc>
           <w:tcPr>
-            <w:tcW w:w="1173" w:type="dxa"/>
+            <w:tcW w:w="1258" w:type="dxa"/>
             <w:noWrap/>
           </w:tcPr>
           <w:p>
@@ -1155,7 +1143,7 @@
         </w:tc>
         <w:tc>
           <w:tcPr>
-            <w:tcW w:w="1237" w:type="dxa"/>
+            <w:tcW w:w="1152" w:type="dxa"/>
             <w:noWrap/>
             <w:vAlign w:val="bottom"/>
           </w:tcPr>
@@ -1241,34 +1229,34 @@
                 <w:sz w:val="18"/>
                 <w:lang w:val="pt-BR" w:eastAsia="ja-JP"/>
               </w:rPr>
+              <w:t>1</w:t>
+            </w:r>
+          </w:p>
+        </w:tc>
+        <w:tc>
+          <w:tcPr>
+            <w:tcW w:w="2109" w:type="dxa"/>
+            <w:noWrap/>
+            <w:vAlign w:val="bottom"/>
+          </w:tcPr>
+          <w:p>
+            <w:pPr>
+              <w:widowControl/>
+              <w:spacing w:line="240" w:lineRule="auto"/>
+              <w:jc w:val="center"/>
+              <w:rPr>
+                <w:rFonts w:ascii="Arial" w:hAnsi="Arial" w:cs="Arial"/>
+                <w:sz w:val="18"/>
+                <w:lang w:val="pt-BR" w:eastAsia="ja-JP"/>
+              </w:rPr>
+            </w:pPr>
+            <w:r>
+              <w:rPr>
+                <w:rFonts w:ascii="Arial" w:hAnsi="Arial" w:cs="Arial"/>
+                <w:sz w:val="18"/>
+                <w:lang w:val="pt-BR" w:eastAsia="ja-JP"/>
+              </w:rPr>
               <w:t>3</w:t>
-            </w:r>
-          </w:p>
-        </w:tc>
-        <w:tc>
-          <w:tcPr>
-            <w:tcW w:w="2109" w:type="dxa"/>
-            <w:noWrap/>
-            <w:vAlign w:val="bottom"/>
-          </w:tcPr>
-          <w:p>
-            <w:pPr>
-              <w:widowControl/>
-              <w:spacing w:line="240" w:lineRule="auto"/>
-              <w:jc w:val="center"/>
-              <w:rPr>
-                <w:rFonts w:ascii="Arial" w:hAnsi="Arial" w:cs="Arial"/>
-                <w:sz w:val="18"/>
-                <w:lang w:val="pt-BR" w:eastAsia="ja-JP"/>
-              </w:rPr>
-            </w:pPr>
-            <w:r>
-              <w:rPr>
-                <w:rFonts w:ascii="Arial" w:hAnsi="Arial" w:cs="Arial"/>
-                <w:sz w:val="18"/>
-                <w:lang w:val="pt-BR" w:eastAsia="ja-JP"/>
-              </w:rPr>
-              <w:t>0</w:t>
             </w:r>
           </w:p>
         </w:tc>
@@ -1354,7 +1342,7 @@
         </w:tc>
         <w:tc>
           <w:tcPr>
-            <w:tcW w:w="1173" w:type="dxa"/>
+            <w:tcW w:w="1258" w:type="dxa"/>
             <w:noWrap/>
           </w:tcPr>
           <w:p>
@@ -1374,7 +1362,7 @@
         </w:tc>
         <w:tc>
           <w:tcPr>
-            <w:tcW w:w="1237" w:type="dxa"/>
+            <w:tcW w:w="1152" w:type="dxa"/>
             <w:noWrap/>
             <w:vAlign w:val="bottom"/>
           </w:tcPr>
@@ -1580,7 +1568,7 @@
         </w:tc>
         <w:tc>
           <w:tcPr>
-            <w:tcW w:w="1173" w:type="dxa"/>
+            <w:tcW w:w="1258" w:type="dxa"/>
             <w:noWrap/>
           </w:tcPr>
           <w:p>
@@ -1600,7 +1588,7 @@
         </w:tc>
         <w:tc>
           <w:tcPr>
-            <w:tcW w:w="1237" w:type="dxa"/>
+            <w:tcW w:w="1152" w:type="dxa"/>
             <w:noWrap/>
             <w:vAlign w:val="bottom"/>
           </w:tcPr>
@@ -1806,7 +1794,7 @@
         </w:tc>
         <w:tc>
           <w:tcPr>
-            <w:tcW w:w="1173" w:type="dxa"/>
+            <w:tcW w:w="1258" w:type="dxa"/>
             <w:noWrap/>
           </w:tcPr>
           <w:p>
@@ -1826,7 +1814,7 @@
         </w:tc>
         <w:tc>
           <w:tcPr>
-            <w:tcW w:w="1237" w:type="dxa"/>
+            <w:tcW w:w="1152" w:type="dxa"/>
             <w:noWrap/>
             <w:vAlign w:val="bottom"/>
           </w:tcPr>
@@ -2032,7 +2020,7 @@
         </w:tc>
         <w:tc>
           <w:tcPr>
-            <w:tcW w:w="1173" w:type="dxa"/>
+            <w:tcW w:w="1258" w:type="dxa"/>
             <w:noWrap/>
           </w:tcPr>
           <w:p>
@@ -2052,7 +2040,7 @@
         </w:tc>
         <w:tc>
           <w:tcPr>
-            <w:tcW w:w="1237" w:type="dxa"/>
+            <w:tcW w:w="1152" w:type="dxa"/>
             <w:noWrap/>
             <w:vAlign w:val="bottom"/>
           </w:tcPr>
@@ -2278,27 +2266,28 @@
         </w:tc>
         <w:tc>
           <w:tcPr>
-            <w:tcW w:w="1173" w:type="dxa"/>
-            <w:noWrap/>
-          </w:tcPr>
-          <w:p>
-            <w:pPr>
-              <w:jc w:val="center"/>
-              <w:rPr>
-                <w:lang w:val="pt-BR"/>
-              </w:rPr>
-            </w:pPr>
-            <w:r>
-              <w:rPr>
-                <w:lang w:val="pt-BR"/>
-              </w:rPr>
-              <w:t>Finalizado</w:t>
-            </w:r>
-          </w:p>
-        </w:tc>
-        <w:tc>
-          <w:tcPr>
-            <w:tcW w:w="1237" w:type="dxa"/>
+            <w:tcW w:w="1258" w:type="dxa"/>
+            <w:noWrap/>
+          </w:tcPr>
+          <w:p>
+            <w:pPr>
+              <w:widowControl/>
+              <w:spacing w:line="240" w:lineRule="auto"/>
+              <w:jc w:val="center"/>
+              <w:rPr>
+                <w:lang w:val="pt-BR" w:eastAsia="pt-BR"/>
+              </w:rPr>
+            </w:pPr>
+            <w:proofErr w:type="spellStart"/>
+            <w:r>
+              <w:t>Iniciado</w:t>
+            </w:r>
+            <w:proofErr w:type="spellEnd"/>
+          </w:p>
+        </w:tc>
+        <w:tc>
+          <w:tcPr>
+            <w:tcW w:w="1152" w:type="dxa"/>
             <w:noWrap/>
             <w:vAlign w:val="bottom"/>
           </w:tcPr>
@@ -2524,25 +2513,22 @@
         </w:tc>
         <w:tc>
           <w:tcPr>
-            <w:tcW w:w="1173" w:type="dxa"/>
-            <w:noWrap/>
-            <w:vAlign w:val="bottom"/>
-          </w:tcPr>
-          <w:p>
-            <w:pPr>
-              <w:widowControl/>
-              <w:spacing w:line="240" w:lineRule="auto"/>
-              <w:jc w:val="center"/>
-              <w:rPr>
-                <w:rFonts w:ascii="Arial" w:hAnsi="Arial" w:cs="Arial"/>
-                <w:sz w:val="18"/>
-                <w:lang w:val="pt-BR" w:eastAsia="ja-JP"/>
-              </w:rPr>
-            </w:pPr>
-            <w:r>
-              <w:rPr>
-                <w:rFonts w:ascii="Arial" w:hAnsi="Arial" w:cs="Arial"/>
-                <w:sz w:val="18"/>
+            <w:tcW w:w="1258" w:type="dxa"/>
+            <w:noWrap/>
+            <w:vAlign w:val="bottom"/>
+          </w:tcPr>
+          <w:p>
+            <w:pPr>
+              <w:widowControl/>
+              <w:spacing w:line="240" w:lineRule="auto"/>
+              <w:jc w:val="center"/>
+              <w:rPr>
+                <w:sz w:val="18"/>
+                <w:lang w:val="pt-BR" w:eastAsia="ja-JP"/>
+              </w:rPr>
+            </w:pPr>
+            <w:r>
+              <w:rPr>
                 <w:lang w:val="pt-BR" w:eastAsia="ja-JP"/>
               </w:rPr>
               <w:t>Não iniciado</w:t>
@@ -2551,7 +2537,7 @@
         </w:tc>
         <w:tc>
           <w:tcPr>
-            <w:tcW w:w="1237" w:type="dxa"/>
+            <w:tcW w:w="1152" w:type="dxa"/>
             <w:noWrap/>
             <w:vAlign w:val="bottom"/>
           </w:tcPr>
@@ -2770,27 +2756,36 @@
         </w:tc>
         <w:tc>
           <w:tcPr>
-            <w:tcW w:w="1173" w:type="dxa"/>
-            <w:noWrap/>
-          </w:tcPr>
-          <w:p>
-            <w:pPr>
-              <w:jc w:val="center"/>
-              <w:rPr>
-                <w:lang w:val="pt-BR"/>
-              </w:rPr>
-            </w:pPr>
-            <w:r>
-              <w:rPr>
-                <w:lang w:val="pt-BR"/>
-              </w:rPr>
-              <w:t>Finalizado</w:t>
-            </w:r>
-          </w:p>
-        </w:tc>
-        <w:tc>
-          <w:tcPr>
-            <w:tcW w:w="1237" w:type="dxa"/>
+            <w:tcW w:w="1258" w:type="dxa"/>
+            <w:noWrap/>
+          </w:tcPr>
+          <w:p>
+            <w:pPr>
+              <w:widowControl/>
+              <w:spacing w:line="240" w:lineRule="auto"/>
+              <w:jc w:val="center"/>
+              <w:rPr>
+                <w:lang w:val="pt-BR" w:eastAsia="pt-BR"/>
+              </w:rPr>
+            </w:pPr>
+            <w:proofErr w:type="spellStart"/>
+            <w:r>
+              <w:t>Iniciado</w:t>
+            </w:r>
+            <w:proofErr w:type="spellEnd"/>
+          </w:p>
+          <w:p>
+            <w:pPr>
+              <w:jc w:val="center"/>
+              <w:rPr>
+                <w:lang w:val="pt-BR"/>
+              </w:rPr>
+            </w:pPr>
+          </w:p>
+        </w:tc>
+        <w:tc>
+          <w:tcPr>
+            <w:tcW w:w="1152" w:type="dxa"/>
             <w:noWrap/>
             <w:vAlign w:val="bottom"/>
           </w:tcPr>
@@ -2989,27 +2984,36 @@
         </w:tc>
         <w:tc>
           <w:tcPr>
-            <w:tcW w:w="1173" w:type="dxa"/>
-            <w:noWrap/>
-          </w:tcPr>
-          <w:p>
-            <w:pPr>
-              <w:jc w:val="center"/>
-              <w:rPr>
-                <w:lang w:val="pt-BR"/>
-              </w:rPr>
-            </w:pPr>
-            <w:r>
-              <w:rPr>
-                <w:lang w:val="pt-BR"/>
-              </w:rPr>
-              <w:t>Finalizado</w:t>
-            </w:r>
-          </w:p>
-        </w:tc>
-        <w:tc>
-          <w:tcPr>
-            <w:tcW w:w="1237" w:type="dxa"/>
+            <w:tcW w:w="1258" w:type="dxa"/>
+            <w:noWrap/>
+          </w:tcPr>
+          <w:p>
+            <w:pPr>
+              <w:widowControl/>
+              <w:spacing w:line="240" w:lineRule="auto"/>
+              <w:jc w:val="center"/>
+              <w:rPr>
+                <w:lang w:val="pt-BR" w:eastAsia="pt-BR"/>
+              </w:rPr>
+            </w:pPr>
+            <w:proofErr w:type="spellStart"/>
+            <w:r>
+              <w:t>Iniciado</w:t>
+            </w:r>
+            <w:proofErr w:type="spellEnd"/>
+          </w:p>
+          <w:p>
+            <w:pPr>
+              <w:jc w:val="center"/>
+              <w:rPr>
+                <w:lang w:val="pt-BR"/>
+              </w:rPr>
+            </w:pPr>
+          </w:p>
+        </w:tc>
+        <w:tc>
+          <w:tcPr>
+            <w:tcW w:w="1152" w:type="dxa"/>
             <w:noWrap/>
             <w:vAlign w:val="bottom"/>
           </w:tcPr>
@@ -3216,7 +3220,7 @@
         </w:tc>
         <w:tc>
           <w:tcPr>
-            <w:tcW w:w="1173" w:type="dxa"/>
+            <w:tcW w:w="1258" w:type="dxa"/>
             <w:noWrap/>
           </w:tcPr>
           <w:p>
@@ -3236,7 +3240,7 @@
         </w:tc>
         <w:tc>
           <w:tcPr>
-            <w:tcW w:w="1237" w:type="dxa"/>
+            <w:tcW w:w="1152" w:type="dxa"/>
             <w:noWrap/>
             <w:vAlign w:val="bottom"/>
           </w:tcPr>
@@ -3435,27 +3439,33 @@
         </w:tc>
         <w:tc>
           <w:tcPr>
-            <w:tcW w:w="1173" w:type="dxa"/>
-            <w:noWrap/>
-          </w:tcPr>
-          <w:p>
-            <w:pPr>
-              <w:jc w:val="center"/>
-              <w:rPr>
-                <w:lang w:val="pt-BR"/>
-              </w:rPr>
-            </w:pPr>
-            <w:r>
-              <w:rPr>
-                <w:lang w:val="pt-BR"/>
-              </w:rPr>
-              <w:t>Não iniciado</w:t>
-            </w:r>
-          </w:p>
-        </w:tc>
-        <w:tc>
-          <w:tcPr>
-            <w:tcW w:w="1237" w:type="dxa"/>
+            <w:tcW w:w="1258" w:type="dxa"/>
+            <w:noWrap/>
+            <w:vAlign w:val="bottom"/>
+          </w:tcPr>
+          <w:p>
+            <w:pPr>
+              <w:widowControl/>
+              <w:spacing w:line="240" w:lineRule="auto"/>
+              <w:jc w:val="center"/>
+              <w:rPr>
+                <w:rFonts w:asciiTheme="minorHAnsi" w:hAnsiTheme="minorHAnsi" w:cs="Arial"/>
+                <w:lang w:val="pt-BR" w:eastAsia="pt-BR"/>
+              </w:rPr>
+            </w:pPr>
+            <w:proofErr w:type="spellStart"/>
+            <w:r>
+              <w:rPr>
+                <w:rFonts w:asciiTheme="minorHAnsi" w:hAnsiTheme="minorHAnsi" w:cs="Arial"/>
+              </w:rPr>
+              <w:t>Iniciado</w:t>
+            </w:r>
+            <w:proofErr w:type="spellEnd"/>
+          </w:p>
+        </w:tc>
+        <w:tc>
+          <w:tcPr>
+            <w:tcW w:w="1152" w:type="dxa"/>
             <w:noWrap/>
             <w:vAlign w:val="bottom"/>
           </w:tcPr>
@@ -3654,27 +3664,30 @@
         </w:tc>
         <w:tc>
           <w:tcPr>
-            <w:tcW w:w="1173" w:type="dxa"/>
-            <w:noWrap/>
-          </w:tcPr>
-          <w:p>
-            <w:pPr>
-              <w:jc w:val="center"/>
-              <w:rPr>
-                <w:lang w:val="pt-BR"/>
-              </w:rPr>
-            </w:pPr>
-            <w:r>
-              <w:rPr>
-                <w:lang w:val="pt-BR"/>
-              </w:rPr>
-              <w:t>Não iniciado</w:t>
-            </w:r>
-          </w:p>
-        </w:tc>
-        <w:tc>
-          <w:tcPr>
-            <w:tcW w:w="1237" w:type="dxa"/>
+            <w:tcW w:w="1258" w:type="dxa"/>
+            <w:noWrap/>
+            <w:vAlign w:val="bottom"/>
+          </w:tcPr>
+          <w:p>
+            <w:pPr>
+              <w:jc w:val="center"/>
+              <w:rPr>
+                <w:rFonts w:asciiTheme="minorHAnsi" w:hAnsiTheme="minorHAnsi" w:cs="Arial"/>
+              </w:rPr>
+            </w:pPr>
+            <w:proofErr w:type="spellStart"/>
+            <w:r>
+              <w:rPr>
+                <w:rFonts w:asciiTheme="minorHAnsi" w:hAnsiTheme="minorHAnsi" w:cs="Arial"/>
+              </w:rPr>
+              <w:t>Iniciado</w:t>
+            </w:r>
+            <w:proofErr w:type="spellEnd"/>
+          </w:p>
+        </w:tc>
+        <w:tc>
+          <w:tcPr>
+            <w:tcW w:w="1152" w:type="dxa"/>
             <w:noWrap/>
             <w:vAlign w:val="bottom"/>
           </w:tcPr>
@@ -3820,7 +3833,7 @@
                 <w:sz w:val="18"/>
                 <w:lang w:val="pt-BR"/>
               </w:rPr>
-              <w:t>Implementar controlador</w:t>
+              <w:t>Testar incremento</w:t>
             </w:r>
           </w:p>
         </w:tc>
@@ -3873,7 +3886,7 @@
         </w:tc>
         <w:tc>
           <w:tcPr>
-            <w:tcW w:w="1173" w:type="dxa"/>
+            <w:tcW w:w="1258" w:type="dxa"/>
             <w:noWrap/>
           </w:tcPr>
           <w:p>
@@ -3893,226 +3906,7 @@
         </w:tc>
         <w:tc>
           <w:tcPr>
-            <w:tcW w:w="1237" w:type="dxa"/>
-            <w:noWrap/>
-            <w:vAlign w:val="bottom"/>
-          </w:tcPr>
-          <w:p>
-            <w:pPr>
-              <w:widowControl/>
-              <w:spacing w:line="240" w:lineRule="auto"/>
-              <w:jc w:val="center"/>
-              <w:rPr>
-                <w:rFonts w:ascii="Arial" w:hAnsi="Arial" w:cs="Arial"/>
-                <w:sz w:val="18"/>
-                <w:lang w:val="pt-BR" w:eastAsia="ja-JP"/>
-              </w:rPr>
-            </w:pPr>
-          </w:p>
-        </w:tc>
-        <w:tc>
-          <w:tcPr>
-            <w:tcW w:w="851" w:type="dxa"/>
-            <w:noWrap/>
-          </w:tcPr>
-          <w:p>
-            <w:pPr>
-              <w:jc w:val="center"/>
-            </w:pPr>
-            <w:r>
-              <w:rPr>
-                <w:rFonts w:ascii="Arial" w:hAnsi="Arial" w:cs="Arial"/>
-                <w:sz w:val="18"/>
-                <w:lang w:val="pt-BR"/>
-              </w:rPr>
-              <w:t>E1</w:t>
-            </w:r>
-          </w:p>
-        </w:tc>
-        <w:tc>
-          <w:tcPr>
-            <w:tcW w:w="1116" w:type="dxa"/>
-            <w:noWrap/>
-            <w:vAlign w:val="bottom"/>
-          </w:tcPr>
-          <w:p>
-            <w:pPr>
-              <w:widowControl/>
-              <w:spacing w:line="240" w:lineRule="auto"/>
-              <w:jc w:val="center"/>
-              <w:rPr>
-                <w:rFonts w:ascii="Arial" w:hAnsi="Arial" w:cs="Arial"/>
-                <w:sz w:val="18"/>
-                <w:lang w:val="pt-BR" w:eastAsia="ja-JP"/>
-              </w:rPr>
-            </w:pPr>
-            <w:r>
-              <w:rPr>
-                <w:rFonts w:ascii="Arial" w:hAnsi="Arial" w:cs="Arial"/>
-                <w:sz w:val="18"/>
-                <w:lang w:val="pt-BR" w:eastAsia="ja-JP"/>
-              </w:rPr>
-              <w:t>Bruna / Fernando</w:t>
-            </w:r>
-          </w:p>
-        </w:tc>
-        <w:tc>
-          <w:tcPr>
-            <w:tcW w:w="726" w:type="dxa"/>
-            <w:noWrap/>
-            <w:vAlign w:val="bottom"/>
-          </w:tcPr>
-          <w:p>
-            <w:pPr>
-              <w:widowControl/>
-              <w:spacing w:line="240" w:lineRule="auto"/>
-              <w:jc w:val="center"/>
-              <w:rPr>
-                <w:rFonts w:ascii="Arial" w:hAnsi="Arial" w:cs="Arial"/>
-                <w:sz w:val="18"/>
-                <w:lang w:val="pt-BR" w:eastAsia="ja-JP"/>
-              </w:rPr>
-            </w:pPr>
-            <w:r>
-              <w:rPr>
-                <w:rFonts w:ascii="Arial" w:hAnsi="Arial" w:cs="Arial"/>
-                <w:sz w:val="18"/>
-                <w:lang w:val="pt-BR" w:eastAsia="ja-JP"/>
-              </w:rPr>
-              <w:t>0</w:t>
-            </w:r>
-          </w:p>
-        </w:tc>
-        <w:tc>
-          <w:tcPr>
-            <w:tcW w:w="2109" w:type="dxa"/>
-            <w:noWrap/>
-            <w:vAlign w:val="bottom"/>
-          </w:tcPr>
-          <w:p>
-            <w:pPr>
-              <w:widowControl/>
-              <w:spacing w:line="240" w:lineRule="auto"/>
-              <w:jc w:val="center"/>
-              <w:rPr>
-                <w:rFonts w:ascii="Arial" w:hAnsi="Arial" w:cs="Arial"/>
-                <w:sz w:val="18"/>
-                <w:lang w:val="pt-BR" w:eastAsia="ja-JP"/>
-              </w:rPr>
-            </w:pPr>
-            <w:r>
-              <w:rPr>
-                <w:rFonts w:ascii="Arial" w:hAnsi="Arial" w:cs="Arial"/>
-                <w:sz w:val="18"/>
-                <w:lang w:val="pt-BR" w:eastAsia="ja-JP"/>
-              </w:rPr>
-              <w:t>2</w:t>
-            </w:r>
-          </w:p>
-        </w:tc>
-      </w:tr>
-      <w:tr>
-        <w:trPr>
-          <w:trHeight w:val="255"/>
-          <w:jc w:val="center"/>
-        </w:trPr>
-        <w:tc>
-          <w:tcPr>
-            <w:tcW w:w="1714" w:type="dxa"/>
-            <w:noWrap/>
-            <w:vAlign w:val="bottom"/>
-          </w:tcPr>
-          <w:p>
-            <w:pPr>
-              <w:widowControl/>
-              <w:spacing w:line="240" w:lineRule="auto"/>
-              <w:jc w:val="center"/>
-              <w:rPr>
-                <w:rFonts w:ascii="Arial" w:hAnsi="Arial" w:cs="Arial"/>
-                <w:sz w:val="18"/>
-                <w:lang w:val="pt-BR"/>
-              </w:rPr>
-            </w:pPr>
-            <w:r>
-              <w:rPr>
-                <w:rFonts w:ascii="Arial" w:hAnsi="Arial" w:cs="Arial"/>
-                <w:sz w:val="18"/>
-                <w:lang w:val="pt-BR"/>
-              </w:rPr>
-              <w:t>Testar incremento</w:t>
-            </w:r>
-          </w:p>
-        </w:tc>
-        <w:tc>
-          <w:tcPr>
-            <w:tcW w:w="851" w:type="dxa"/>
-            <w:noWrap/>
-          </w:tcPr>
-          <w:p>
-            <w:pPr>
-              <w:jc w:val="center"/>
-              <w:rPr>
-                <w:lang w:val="pt-BR"/>
-              </w:rPr>
-            </w:pPr>
-            <w:r>
-              <w:rPr>
-                <w:lang w:val="pt-BR"/>
-              </w:rPr>
-              <w:t>Alta</w:t>
-            </w:r>
-          </w:p>
-        </w:tc>
-        <w:tc>
-          <w:tcPr>
-            <w:tcW w:w="850" w:type="dxa"/>
-            <w:noWrap/>
-            <w:vAlign w:val="bottom"/>
-          </w:tcPr>
-          <w:p>
-            <w:pPr>
-              <w:widowControl/>
-              <w:spacing w:line="240" w:lineRule="auto"/>
-              <w:jc w:val="center"/>
-              <w:rPr>
-                <w:rFonts w:ascii="Arial" w:hAnsi="Arial" w:cs="Arial"/>
-                <w:sz w:val="18"/>
-                <w:lang w:val="pt-BR" w:eastAsia="ja-JP"/>
-              </w:rPr>
-            </w:pPr>
-            <w:r>
-              <w:rPr>
-                <w:rFonts w:ascii="Arial" w:hAnsi="Arial" w:cs="Arial"/>
-                <w:sz w:val="18"/>
-                <w:lang w:val="pt-BR" w:eastAsia="ja-JP"/>
-              </w:rPr>
-              <w:t>2</w:t>
-            </w:r>
-          </w:p>
-        </w:tc>
-        <w:tc>
-          <w:tcPr>
-            <w:tcW w:w="1173" w:type="dxa"/>
-            <w:noWrap/>
-          </w:tcPr>
-          <w:p>
-            <w:pPr>
-              <w:jc w:val="center"/>
-              <w:rPr>
-                <w:lang w:val="pt-BR"/>
-              </w:rPr>
-            </w:pPr>
-            <w:r>
-              <w:rPr>
-                <w:lang w:val="pt-BR"/>
-              </w:rPr>
-              <w:t>Não iniciado</w:t>
-            </w:r>
-          </w:p>
-        </w:tc>
-        <w:tc>
-          <w:tcPr>
-            <w:tcW w:w="1237" w:type="dxa"/>
+            <w:tcW w:w="1152" w:type="dxa"/>
             <w:noWrap/>
             <w:vAlign w:val="bottom"/>
           </w:tcPr>
@@ -4423,21 +4217,21 @@
               <w:rPr>
                 <w:lang w:val="pt-BR"/>
               </w:rPr>
-              <w:t xml:space="preserve">Falta de </w:t>
+              <w:t xml:space="preserve">Lentidão do </w:t>
             </w:r>
             <w:proofErr w:type="spellStart"/>
             <w:r>
               <w:rPr>
                 <w:lang w:val="pt-BR"/>
               </w:rPr>
-              <w:t>memoria</w:t>
+              <w:t>Android</w:t>
             </w:r>
             <w:proofErr w:type="spellEnd"/>
             <w:r>
               <w:rPr>
                 <w:lang w:val="pt-BR"/>
               </w:rPr>
-              <w:t xml:space="preserve"> em uma das maquinas de desenvolvimento </w:t>
+              <w:t xml:space="preserve"> Studio na máquina de Bruna</w:t>
             </w:r>
           </w:p>
         </w:tc>
@@ -4495,14 +4289,20 @@
               <w:rPr>
                 <w:lang w:val="pt-BR"/>
               </w:rPr>
-              <w:t>Verificar a possibilidade de troca do pente de memoria</w:t>
+              <w:t xml:space="preserve">Verificar </w:t>
+            </w:r>
+            <w:r>
+              <w:rPr>
+                <w:lang w:val="pt-BR"/>
+              </w:rPr>
+              <w:t>se é problema do Software ou necessidade de mais Memória RAM.</w:t>
             </w:r>
           </w:p>
         </w:tc>
       </w:tr>
       <w:tr>
         <w:trPr>
-          <w:trHeight w:val="249"/>
+          <w:trHeight w:val="433"/>
         </w:trPr>
         <w:tc>
           <w:tcPr>
@@ -4522,6 +4322,26 @@
                 <w:lang w:val="pt-BR"/>
               </w:rPr>
             </w:pPr>
+            <w:r>
+              <w:rPr>
+                <w:lang w:val="pt-BR"/>
+              </w:rPr>
+              <w:t xml:space="preserve">Lentidão na execução do projeto no </w:t>
+            </w:r>
+            <w:proofErr w:type="spellStart"/>
+            <w:r>
+              <w:rPr>
+                <w:lang w:val="pt-BR"/>
+              </w:rPr>
+              <w:t>Android</w:t>
+            </w:r>
+            <w:proofErr w:type="spellEnd"/>
+            <w:r>
+              <w:rPr>
+                <w:lang w:val="pt-BR"/>
+              </w:rPr>
+              <w:t xml:space="preserve"> Studio</w:t>
+            </w:r>
           </w:p>
         </w:tc>
         <w:tc>
@@ -4542,6 +4362,12 @@
                 <w:lang w:val="pt-BR"/>
               </w:rPr>
             </w:pPr>
+            <w:r>
+              <w:rPr>
+                <w:lang w:val="pt-BR"/>
+              </w:rPr>
+              <w:t>Resolvido</w:t>
+            </w:r>
           </w:p>
         </w:tc>
         <w:tc>
@@ -4562,6 +4388,14 @@
                 <w:lang w:val="pt-BR"/>
               </w:rPr>
             </w:pPr>
+            <w:bookmarkStart w:id="1" w:name="_GoBack"/>
+            <w:r>
+              <w:rPr>
+                <w:lang w:val="pt-BR"/>
+              </w:rPr>
+              <w:t>Uso de emulador para execução instantânea ou usar o dispositivo móvel do desenvolvedor como emulador.</w:t>
+            </w:r>
+            <w:bookmarkEnd w:id="1"/>
           </w:p>
         </w:tc>
       </w:tr>
@@ -5059,7 +4893,7 @@
 </file>
 
 <file path=word/endnotes.xml><?xml version="1.0" encoding="utf-8"?>
-<w:endnotes xmlns:wpc="http://schemas.microsoft.com/office/word/2010/wordprocessingCanvas" xmlns:cx="http://schemas.microsoft.com/office/drawing/2014/chartex" xmlns:mc="http://schemas.openxmlformats.org/markup-compatibility/2006" xmlns:o="urn:schemas-microsoft-com:office:office" xmlns:r="http://schemas.openxmlformats.org/officeDocument/2006/relationships" xmlns:m="http://schemas.openxmlformats.org/officeDocument/2006/math" xmlns:v="urn:schemas-microsoft-com:vml" xmlns:wp14="http://schemas.microsoft.com/office/word/2010/wordprocessingDrawing" xmlns:wp="http://schemas.openxmlformats.org/drawingml/2006/wordprocessingDrawing" xmlns:w10="urn:schemas-microsoft-com:office:word" xmlns:w="http://schemas.openxmlformats.org/wordprocessingml/2006/main" xmlns:w14="http://schemas.microsoft.com/office/word/2010/wordml" xmlns:w15="http://schemas.microsoft.com/office/word/2012/wordml" xmlns:w16se="http://schemas.microsoft.com/office/word/2015/wordml/symex" xmlns:wpg="http://schemas.microsoft.com/office/word/2010/wordprocessingGroup" xmlns:wpi="http://schemas.microsoft.com/office/word/2010/wordprocessingInk" xmlns:wne="http://schemas.microsoft.com/office/word/2006/wordml" xmlns:wps="http://schemas.microsoft.com/office/word/2010/wordprocessingShape" mc:Ignorable="w14 w15 w16se wp14">
+<w:endnotes xmlns:wpc="http://schemas.microsoft.com/office/word/2010/wordprocessingCanvas" xmlns:mc="http://schemas.openxmlformats.org/markup-compatibility/2006" xmlns:o="urn:schemas-microsoft-com:office:office" xmlns:r="http://schemas.openxmlformats.org/officeDocument/2006/relationships" xmlns:m="http://schemas.openxmlformats.org/officeDocument/2006/math" xmlns:v="urn:schemas-microsoft-com:vml" xmlns:wp14="http://schemas.microsoft.com/office/word/2010/wordprocessingDrawing" xmlns:wp="http://schemas.openxmlformats.org/drawingml/2006/wordprocessingDrawing" xmlns:w10="urn:schemas-microsoft-com:office:word" xmlns:w="http://schemas.openxmlformats.org/wordprocessingml/2006/main" xmlns:w14="http://schemas.microsoft.com/office/word/2010/wordml" xmlns:w15="http://schemas.microsoft.com/office/word/2012/wordml" xmlns:wpg="http://schemas.microsoft.com/office/word/2010/wordprocessingGroup" xmlns:wpi="http://schemas.microsoft.com/office/word/2010/wordprocessingInk" xmlns:wne="http://schemas.microsoft.com/office/word/2006/wordml" xmlns:wps="http://schemas.microsoft.com/office/word/2010/wordprocessingShape" mc:Ignorable="w14 w15 wp14">
   <w:endnote w:type="separator" w:id="-1">
     <w:p>
       <w:r>
@@ -5078,7 +4912,7 @@
 </file>
 
 <file path=word/footer1.xml><?xml version="1.0" encoding="utf-8"?>
-<w:ftr xmlns:wpc="http://schemas.microsoft.com/office/word/2010/wordprocessingCanvas" xmlns:cx="http://schemas.microsoft.com/office/drawing/2014/chartex" xmlns:mc="http://schemas.openxmlformats.org/markup-compatibility/2006" xmlns:o="urn:schemas-microsoft-com:office:office" xmlns:r="http://schemas.openxmlformats.org/officeDocument/2006/relationships" xmlns:m="http://schemas.openxmlformats.org/officeDocument/2006/math" xmlns:v="urn:schemas-microsoft-com:vml" xmlns:wp14="http://schemas.microsoft.com/office/word/2010/wordprocessingDrawing" xmlns:wp="http://schemas.openxmlformats.org/drawingml/2006/wordprocessingDrawing" xmlns:w10="urn:schemas-microsoft-com:office:word" xmlns:w="http://schemas.openxmlformats.org/wordprocessingml/2006/main" xmlns:w14="http://schemas.microsoft.com/office/word/2010/wordml" xmlns:w15="http://schemas.microsoft.com/office/word/2012/wordml" xmlns:w16se="http://schemas.microsoft.com/office/word/2015/wordml/symex" xmlns:wpg="http://schemas.microsoft.com/office/word/2010/wordprocessingGroup" xmlns:wpi="http://schemas.microsoft.com/office/word/2010/wordprocessingInk" xmlns:wne="http://schemas.microsoft.com/office/word/2006/wordml" xmlns:wps="http://schemas.microsoft.com/office/word/2010/wordprocessingShape" mc:Ignorable="w14 w15 w16se wp14">
+<w:ftr xmlns:wpc="http://schemas.microsoft.com/office/word/2010/wordprocessingCanvas" xmlns:mc="http://schemas.openxmlformats.org/markup-compatibility/2006" xmlns:o="urn:schemas-microsoft-com:office:office" xmlns:r="http://schemas.openxmlformats.org/officeDocument/2006/relationships" xmlns:m="http://schemas.openxmlformats.org/officeDocument/2006/math" xmlns:v="urn:schemas-microsoft-com:vml" xmlns:wp14="http://schemas.microsoft.com/office/word/2010/wordprocessingDrawing" xmlns:wp="http://schemas.openxmlformats.org/drawingml/2006/wordprocessingDrawing" xmlns:w10="urn:schemas-microsoft-com:office:word" xmlns:w="http://schemas.openxmlformats.org/wordprocessingml/2006/main" xmlns:w14="http://schemas.microsoft.com/office/word/2010/wordml" xmlns:w15="http://schemas.microsoft.com/office/word/2012/wordml" xmlns:wpg="http://schemas.microsoft.com/office/word/2010/wordprocessingGroup" xmlns:wpi="http://schemas.microsoft.com/office/word/2010/wordprocessingInk" xmlns:wne="http://schemas.microsoft.com/office/word/2006/wordml" xmlns:wps="http://schemas.microsoft.com/office/word/2010/wordprocessingShape" mc:Ignorable="w14 w15 wp14">
   <w:tbl>
     <w:tblPr>
       <w:tblW w:w="0" w:type="auto"/>
@@ -5218,7 +5052,7 @@
               <w:noProof/>
               <w:lang w:val="pt-BR"/>
             </w:rPr>
-            <w:t>1</w:t>
+            <w:t>2</w:t>
           </w:r>
           <w:r>
             <w:rPr>
@@ -5295,7 +5129,7 @@
 </file>
 
 <file path=word/footnotes.xml><?xml version="1.0" encoding="utf-8"?>
-<w:footnotes xmlns:wpc="http://schemas.microsoft.com/office/word/2010/wordprocessingCanvas" xmlns:cx="http://schemas.microsoft.com/office/drawing/2014/chartex" xmlns:mc="http://schemas.openxmlformats.org/markup-compatibility/2006" xmlns:o="urn:schemas-microsoft-com:office:office" xmlns:r="http://schemas.openxmlformats.org/officeDocument/2006/relationships" xmlns:m="http://schemas.openxmlformats.org/officeDocument/2006/math" xmlns:v="urn:schemas-microsoft-com:vml" xmlns:wp14="http://schemas.microsoft.com/office/word/2010/wordprocessingDrawing" xmlns:wp="http://schemas.openxmlformats.org/drawingml/2006/wordprocessingDrawing" xmlns:w10="urn:schemas-microsoft-com:office:word" xmlns:w="http://schemas.openxmlformats.org/wordprocessingml/2006/main" xmlns:w14="http://schemas.microsoft.com/office/word/2010/wordml" xmlns:w15="http://schemas.microsoft.com/office/word/2012/wordml" xmlns:w16se="http://schemas.microsoft.com/office/word/2015/wordml/symex" xmlns:wpg="http://schemas.microsoft.com/office/word/2010/wordprocessingGroup" xmlns:wpi="http://schemas.microsoft.com/office/word/2010/wordprocessingInk" xmlns:wne="http://schemas.microsoft.com/office/word/2006/wordml" xmlns:wps="http://schemas.microsoft.com/office/word/2010/wordprocessingShape" mc:Ignorable="w14 w15 w16se wp14">
+<w:footnotes xmlns:wpc="http://schemas.microsoft.com/office/word/2010/wordprocessingCanvas" xmlns:mc="http://schemas.openxmlformats.org/markup-compatibility/2006" xmlns:o="urn:schemas-microsoft-com:office:office" xmlns:r="http://schemas.openxmlformats.org/officeDocument/2006/relationships" xmlns:m="http://schemas.openxmlformats.org/officeDocument/2006/math" xmlns:v="urn:schemas-microsoft-com:vml" xmlns:wp14="http://schemas.microsoft.com/office/word/2010/wordprocessingDrawing" xmlns:wp="http://schemas.openxmlformats.org/drawingml/2006/wordprocessingDrawing" xmlns:w10="urn:schemas-microsoft-com:office:word" xmlns:w="http://schemas.openxmlformats.org/wordprocessingml/2006/main" xmlns:w14="http://schemas.microsoft.com/office/word/2010/wordml" xmlns:w15="http://schemas.microsoft.com/office/word/2012/wordml" xmlns:wpg="http://schemas.microsoft.com/office/word/2010/wordprocessingGroup" xmlns:wpi="http://schemas.microsoft.com/office/word/2010/wordprocessingInk" xmlns:wne="http://schemas.microsoft.com/office/word/2006/wordml" xmlns:wps="http://schemas.microsoft.com/office/word/2010/wordprocessingShape" mc:Ignorable="w14 w15 wp14">
   <w:footnote w:type="separator" w:id="-1">
     <w:p>
       <w:r>
@@ -5314,7 +5148,7 @@
 </file>
 
 <file path=word/header1.xml><?xml version="1.0" encoding="utf-8"?>
-<w:hdr xmlns:wpc="http://schemas.microsoft.com/office/word/2010/wordprocessingCanvas" xmlns:cx="http://schemas.microsoft.com/office/drawing/2014/chartex" xmlns:mc="http://schemas.openxmlformats.org/markup-compatibility/2006" xmlns:o="urn:schemas-microsoft-com:office:office" xmlns:r="http://schemas.openxmlformats.org/officeDocument/2006/relationships" xmlns:m="http://schemas.openxmlformats.org/officeDocument/2006/math" xmlns:v="urn:schemas-microsoft-com:vml" xmlns:wp14="http://schemas.microsoft.com/office/word/2010/wordprocessingDrawing" xmlns:wp="http://schemas.openxmlformats.org/drawingml/2006/wordprocessingDrawing" xmlns:w10="urn:schemas-microsoft-com:office:word" xmlns:w="http://schemas.openxmlformats.org/wordprocessingml/2006/main" xmlns:w14="http://schemas.microsoft.com/office/word/2010/wordml" xmlns:w15="http://schemas.microsoft.com/office/word/2012/wordml" xmlns:w16se="http://schemas.microsoft.com/office/word/2015/wordml/symex" xmlns:wpg="http://schemas.microsoft.com/office/word/2010/wordprocessingGroup" xmlns:wpi="http://schemas.microsoft.com/office/word/2010/wordprocessingInk" xmlns:wne="http://schemas.microsoft.com/office/word/2006/wordml" xmlns:wps="http://schemas.microsoft.com/office/word/2010/wordprocessingShape" mc:Ignorable="w14 w15 w16se wp14">
+<w:hdr xmlns:wpc="http://schemas.microsoft.com/office/word/2010/wordprocessingCanvas" xmlns:mc="http://schemas.openxmlformats.org/markup-compatibility/2006" xmlns:o="urn:schemas-microsoft-com:office:office" xmlns:r="http://schemas.openxmlformats.org/officeDocument/2006/relationships" xmlns:m="http://schemas.openxmlformats.org/officeDocument/2006/math" xmlns:v="urn:schemas-microsoft-com:vml" xmlns:wp14="http://schemas.microsoft.com/office/word/2010/wordprocessingDrawing" xmlns:wp="http://schemas.openxmlformats.org/drawingml/2006/wordprocessingDrawing" xmlns:w10="urn:schemas-microsoft-com:office:word" xmlns:w="http://schemas.openxmlformats.org/wordprocessingml/2006/main" xmlns:w14="http://schemas.microsoft.com/office/word/2010/wordml" xmlns:w15="http://schemas.microsoft.com/office/word/2012/wordml" xmlns:wpg="http://schemas.microsoft.com/office/word/2010/wordprocessingGroup" xmlns:wpi="http://schemas.microsoft.com/office/word/2010/wordprocessingInk" xmlns:wne="http://schemas.microsoft.com/office/word/2006/wordml" xmlns:wps="http://schemas.microsoft.com/office/word/2010/wordprocessingShape" mc:Ignorable="w14 w15 wp14">
   <w:tbl>
     <w:tblPr>
       <w:tblW w:w="0" w:type="auto"/>
@@ -5455,7 +5289,7 @@
 </file>
 
 <file path=word/numbering.xml><?xml version="1.0" encoding="utf-8"?>
-<w:numbering xmlns:wpc="http://schemas.microsoft.com/office/word/2010/wordprocessingCanvas" xmlns:cx="http://schemas.microsoft.com/office/drawing/2014/chartex" xmlns:mc="http://schemas.openxmlformats.org/markup-compatibility/2006" xmlns:o="urn:schemas-microsoft-com:office:office" xmlns:r="http://schemas.openxmlformats.org/officeDocument/2006/relationships" xmlns:m="http://schemas.openxmlformats.org/officeDocument/2006/math" xmlns:v="urn:schemas-microsoft-com:vml" xmlns:wp14="http://schemas.microsoft.com/office/word/2010/wordprocessingDrawing" xmlns:wp="http://schemas.openxmlformats.org/drawingml/2006/wordprocessingDrawing" xmlns:w10="urn:schemas-microsoft-com:office:word" xmlns:w="http://schemas.openxmlformats.org/wordprocessingml/2006/main" xmlns:w14="http://schemas.microsoft.com/office/word/2010/wordml" xmlns:w15="http://schemas.microsoft.com/office/word/2012/wordml" xmlns:w16se="http://schemas.microsoft.com/office/word/2015/wordml/symex" xmlns:wpg="http://schemas.microsoft.com/office/word/2010/wordprocessingGroup" xmlns:wpi="http://schemas.microsoft.com/office/word/2010/wordprocessingInk" xmlns:wne="http://schemas.microsoft.com/office/word/2006/wordml" xmlns:wps="http://schemas.microsoft.com/office/word/2010/wordprocessingShape" mc:Ignorable="w14 w15 w16se wp14">
+<w:numbering xmlns:wpc="http://schemas.microsoft.com/office/word/2010/wordprocessingCanvas" xmlns:mc="http://schemas.openxmlformats.org/markup-compatibility/2006" xmlns:o="urn:schemas-microsoft-com:office:office" xmlns:r="http://schemas.openxmlformats.org/officeDocument/2006/relationships" xmlns:m="http://schemas.openxmlformats.org/officeDocument/2006/math" xmlns:v="urn:schemas-microsoft-com:vml" xmlns:wp14="http://schemas.microsoft.com/office/word/2010/wordprocessingDrawing" xmlns:wp="http://schemas.openxmlformats.org/drawingml/2006/wordprocessingDrawing" xmlns:w10="urn:schemas-microsoft-com:office:word" xmlns:w="http://schemas.openxmlformats.org/wordprocessingml/2006/main" xmlns:w14="http://schemas.microsoft.com/office/word/2010/wordml" xmlns:w15="http://schemas.microsoft.com/office/word/2012/wordml" xmlns:wpg="http://schemas.microsoft.com/office/word/2010/wordprocessingGroup" xmlns:wpi="http://schemas.microsoft.com/office/word/2010/wordprocessingInk" xmlns:wne="http://schemas.microsoft.com/office/word/2006/wordml" xmlns:wps="http://schemas.microsoft.com/office/word/2010/wordprocessingShape" mc:Ignorable="w14 w15 wp14">
   <w:abstractNum w:abstractNumId="0" w15:restartNumberingAfterBreak="0">
     <w:nsid w:val="FFFFFFFB"/>
     <w:multiLevelType w:val="multilevel"/>
@@ -7885,7 +7719,7 @@
 </file>
 
 <file path=word/styles.xml><?xml version="1.0" encoding="utf-8"?>
-<w:styles xmlns:mc="http://schemas.openxmlformats.org/markup-compatibility/2006" xmlns:r="http://schemas.openxmlformats.org/officeDocument/2006/relationships" xmlns:w="http://schemas.openxmlformats.org/wordprocessingml/2006/main" xmlns:w14="http://schemas.microsoft.com/office/word/2010/wordml" xmlns:w15="http://schemas.microsoft.com/office/word/2012/wordml" xmlns:w16se="http://schemas.microsoft.com/office/word/2015/wordml/symex" mc:Ignorable="w14 w15 w16se">
+<w:styles xmlns:mc="http://schemas.openxmlformats.org/markup-compatibility/2006" xmlns:r="http://schemas.openxmlformats.org/officeDocument/2006/relationships" xmlns:w="http://schemas.openxmlformats.org/wordprocessingml/2006/main" xmlns:w14="http://schemas.microsoft.com/office/word/2010/wordml" xmlns:w15="http://schemas.microsoft.com/office/word/2012/wordml" mc:Ignorable="w14 w15">
   <w:docDefaults>
     <w:rPrDefault>
       <w:rPr>

</xml_diff>